<commit_message>
Benchmarking & Report Update
</commit_message>
<xml_diff>
--- a/Report.docx
+++ b/Report.docx
@@ -2731,7 +2731,7 @@
           </mc:Choice>
           <mc:Fallback>
             <w:pict>
-              <v:oval w14:anchorId="1E68B92E" id="Oval 10" o:spid="_x0000_s1026" style="position:absolute;margin-left:61.5pt;margin-top:72.2pt;width:24.15pt;height:23pt;z-index:251681792;visibility:visible;mso-wrap-style:square;mso-width-percent:0;mso-height-percent:0;mso-wrap-distance-left:9pt;mso-wrap-distance-top:0;mso-wrap-distance-right:9pt;mso-wrap-distance-bottom:0;mso-position-horizontal:absolute;mso-position-horizontal-relative:text;mso-position-vertical:absolute;mso-position-vertical-relative:text;mso-width-percent:0;mso-height-percent:0;mso-width-relative:margin;mso-height-relative:margin;v-text-anchor:middle" o:gfxdata="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" filled="f" strokecolor="red" strokeweight="1pt">
+              <v:oval w14:anchorId="7AC10FF2" id="Oval 10" o:spid="_x0000_s1026" style="position:absolute;margin-left:61.5pt;margin-top:72.2pt;width:24.15pt;height:23pt;z-index:251681792;visibility:visible;mso-wrap-style:square;mso-width-percent:0;mso-height-percent:0;mso-wrap-distance-left:9pt;mso-wrap-distance-top:0;mso-wrap-distance-right:9pt;mso-wrap-distance-bottom:0;mso-position-horizontal:absolute;mso-position-horizontal-relative:text;mso-position-vertical:absolute;mso-position-vertical-relative:text;mso-width-percent:0;mso-height-percent:0;mso-width-relative:margin;mso-height-relative:margin;v-text-anchor:middle" o:gfxdata="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" filled="f" strokecolor="red" strokeweight="1pt">
                 <v:stroke joinstyle="miter"/>
               </v:oval>
             </w:pict>
@@ -2828,7 +2828,7 @@
           </mc:Choice>
           <mc:Fallback>
             <w:pict>
-              <v:oval w14:anchorId="71DF1AB9" id="Oval 10" o:spid="_x0000_s1026" style="position:absolute;margin-left:283.85pt;margin-top:2.9pt;width:24.2pt;height:23.05pt;z-index:251685888;visibility:visible;mso-wrap-style:square;mso-width-percent:0;mso-height-percent:0;mso-wrap-distance-left:9pt;mso-wrap-distance-top:0;mso-wrap-distance-right:9pt;mso-wrap-distance-bottom:0;mso-position-horizontal:absolute;mso-position-horizontal-relative:text;mso-position-vertical:absolute;mso-position-vertical-relative:text;mso-width-percent:0;mso-height-percent:0;mso-width-relative:margin;mso-height-relative:margin;v-text-anchor:middle" o:gfxdata="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" filled="f" strokecolor="red" strokeweight="1pt">
+              <v:oval w14:anchorId="2FA45F70" id="Oval 10" o:spid="_x0000_s1026" style="position:absolute;margin-left:283.85pt;margin-top:2.9pt;width:24.2pt;height:23.05pt;z-index:251685888;visibility:visible;mso-wrap-style:square;mso-width-percent:0;mso-height-percent:0;mso-wrap-distance-left:9pt;mso-wrap-distance-top:0;mso-wrap-distance-right:9pt;mso-wrap-distance-bottom:0;mso-position-horizontal:absolute;mso-position-horizontal-relative:text;mso-position-vertical:absolute;mso-position-vertical-relative:text;mso-width-percent:0;mso-height-percent:0;mso-width-relative:margin;mso-height-relative:margin;v-text-anchor:middle" o:gfxdata="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" filled="f" strokecolor="red" strokeweight="1pt">
                 <v:stroke joinstyle="miter"/>
               </v:oval>
             </w:pict>
@@ -2924,7 +2924,7 @@
           </mc:Choice>
           <mc:Fallback>
             <w:pict>
-              <v:oval w14:anchorId="356D5B70" id="Oval 10" o:spid="_x0000_s1026" style="position:absolute;margin-left:353.75pt;margin-top:19.9pt;width:24.2pt;height:23.05pt;z-index:251683840;visibility:visible;mso-wrap-style:square;mso-width-percent:0;mso-height-percent:0;mso-wrap-distance-left:9pt;mso-wrap-distance-top:0;mso-wrap-distance-right:9pt;mso-wrap-distance-bottom:0;mso-position-horizontal:absolute;mso-position-horizontal-relative:text;mso-position-vertical:absolute;mso-position-vertical-relative:text;mso-width-percent:0;mso-height-percent:0;mso-width-relative:margin;mso-height-relative:margin;v-text-anchor:middle" o:gfxdata="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" filled="f" strokecolor="red" strokeweight="1pt">
+              <v:oval w14:anchorId="3C1B3191" id="Oval 10" o:spid="_x0000_s1026" style="position:absolute;margin-left:353.75pt;margin-top:19.9pt;width:24.2pt;height:23.05pt;z-index:251683840;visibility:visible;mso-wrap-style:square;mso-width-percent:0;mso-height-percent:0;mso-wrap-distance-left:9pt;mso-wrap-distance-top:0;mso-wrap-distance-right:9pt;mso-wrap-distance-bottom:0;mso-position-horizontal:absolute;mso-position-horizontal-relative:text;mso-position-vertical:absolute;mso-position-vertical-relative:text;mso-width-percent:0;mso-height-percent:0;mso-width-relative:margin;mso-height-relative:margin;v-text-anchor:middle" o:gfxdata="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" filled="f" strokecolor="red" strokeweight="1pt">
                 <v:stroke joinstyle="miter"/>
               </v:oval>
             </w:pict>
@@ -14020,8 +14020,8 @@
     <w:rsid w:val="005B1D89"/>
     <w:rsid w:val="006D78B8"/>
     <w:rsid w:val="00710B20"/>
-    <w:rsid w:val="00B24355"/>
     <w:rsid w:val="00B968EF"/>
+    <w:rsid w:val="00F82936"/>
   </w:rsids>
   <m:mathPr>
     <m:mathFont m:val="Cambria Math"/>

</xml_diff>

<commit_message>
Finish demo & report
</commit_message>
<xml_diff>
--- a/Report.docx
+++ b/Report.docx
@@ -19,7 +19,7 @@
               <w:noProof/>
             </w:rPr>
             <w:drawing>
-              <wp:anchor distT="0" distB="0" distL="114300" distR="114300" simplePos="0" relativeHeight="251678720" behindDoc="1" locked="0" layoutInCell="1" allowOverlap="1" wp14:anchorId="71A0964F" wp14:editId="5D2C77D4">
+              <wp:anchor distT="0" distB="0" distL="114300" distR="114300" simplePos="0" relativeHeight="251678720" behindDoc="1" locked="0" layoutInCell="1" allowOverlap="1" wp14:anchorId="71A0964F" wp14:editId="5B050E9B">
                 <wp:simplePos x="0" y="0"/>
                 <wp:positionH relativeFrom="page">
                   <wp:posOffset>6064885</wp:posOffset>
@@ -486,7 +486,7 @@
           <w:r>
             <w:fldChar w:fldCharType="separate"/>
           </w:r>
-          <w:hyperlink w:anchor="_Toc167958816" w:history="1">
+          <w:hyperlink w:anchor="_Toc168055750" w:history="1">
             <w:r>
               <w:rPr>
                 <w:rStyle w:val="Lienhypertexte"/>
@@ -514,7 +514,7 @@
                 <w:noProof/>
                 <w:webHidden/>
               </w:rPr>
-              <w:instrText xml:space="preserve"> PAGEREF _Toc167958816 \h </w:instrText>
+              <w:instrText xml:space="preserve"> PAGEREF _Toc168055750 \h </w:instrText>
             </w:r>
             <w:r>
               <w:rPr>
@@ -559,7 +559,7 @@
               <w:lang w:eastAsia="fr-FR"/>
             </w:rPr>
           </w:pPr>
-          <w:hyperlink w:anchor="_Toc167958817" w:history="1">
+          <w:hyperlink w:anchor="_Toc168055751" w:history="1">
             <w:r>
               <w:rPr>
                 <w:rStyle w:val="Lienhypertexte"/>
@@ -587,7 +587,7 @@
                 <w:noProof/>
                 <w:webHidden/>
               </w:rPr>
-              <w:instrText xml:space="preserve"> PAGEREF _Toc167958817 \h </w:instrText>
+              <w:instrText xml:space="preserve"> PAGEREF _Toc168055751 \h </w:instrText>
             </w:r>
             <w:r>
               <w:rPr>
@@ -632,7 +632,7 @@
               <w:lang w:eastAsia="fr-FR"/>
             </w:rPr>
           </w:pPr>
-          <w:hyperlink w:anchor="_Toc167958818" w:history="1">
+          <w:hyperlink w:anchor="_Toc168055752" w:history="1">
             <w:r>
               <w:rPr>
                 <w:rStyle w:val="Lienhypertexte"/>
@@ -660,7 +660,7 @@
                 <w:noProof/>
                 <w:webHidden/>
               </w:rPr>
-              <w:instrText xml:space="preserve"> PAGEREF _Toc167958818 \h </w:instrText>
+              <w:instrText xml:space="preserve"> PAGEREF _Toc168055752 \h </w:instrText>
             </w:r>
             <w:r>
               <w:rPr>
@@ -705,7 +705,7 @@
               <w:lang w:eastAsia="fr-FR"/>
             </w:rPr>
           </w:pPr>
-          <w:hyperlink w:anchor="_Toc167958819" w:history="1">
+          <w:hyperlink w:anchor="_Toc168055753" w:history="1">
             <w:r>
               <w:rPr>
                 <w:rStyle w:val="Lienhypertexte"/>
@@ -733,7 +733,7 @@
                 <w:noProof/>
                 <w:webHidden/>
               </w:rPr>
-              <w:instrText xml:space="preserve"> PAGEREF _Toc167958819 \h </w:instrText>
+              <w:instrText xml:space="preserve"> PAGEREF _Toc168055753 \h </w:instrText>
             </w:r>
             <w:r>
               <w:rPr>
@@ -778,7 +778,7 @@
               <w:lang w:eastAsia="fr-FR"/>
             </w:rPr>
           </w:pPr>
-          <w:hyperlink w:anchor="_Toc167958820" w:history="1">
+          <w:hyperlink w:anchor="_Toc168055754" w:history="1">
             <w:r>
               <w:rPr>
                 <w:rStyle w:val="Lienhypertexte"/>
@@ -806,7 +806,7 @@
                 <w:noProof/>
                 <w:webHidden/>
               </w:rPr>
-              <w:instrText xml:space="preserve"> PAGEREF _Toc167958820 \h </w:instrText>
+              <w:instrText xml:space="preserve"> PAGEREF _Toc168055754 \h </w:instrText>
             </w:r>
             <w:r>
               <w:rPr>
@@ -851,7 +851,7 @@
               <w:lang w:eastAsia="fr-FR"/>
             </w:rPr>
           </w:pPr>
-          <w:hyperlink w:anchor="_Toc167958821" w:history="1">
+          <w:hyperlink w:anchor="_Toc168055755" w:history="1">
             <w:r>
               <w:rPr>
                 <w:rStyle w:val="Lienhypertexte"/>
@@ -879,7 +879,7 @@
                 <w:noProof/>
                 <w:webHidden/>
               </w:rPr>
-              <w:instrText xml:space="preserve"> PAGEREF _Toc167958821 \h </w:instrText>
+              <w:instrText xml:space="preserve"> PAGEREF _Toc168055755 \h </w:instrText>
             </w:r>
             <w:r>
               <w:rPr>
@@ -924,7 +924,7 @@
               <w:lang w:eastAsia="fr-FR"/>
             </w:rPr>
           </w:pPr>
-          <w:hyperlink w:anchor="_Toc167958822" w:history="1">
+          <w:hyperlink w:anchor="_Toc168055756" w:history="1">
             <w:r>
               <w:rPr>
                 <w:rStyle w:val="Lienhypertexte"/>
@@ -952,7 +952,7 @@
                 <w:noProof/>
                 <w:webHidden/>
               </w:rPr>
-              <w:instrText xml:space="preserve"> PAGEREF _Toc167958822 \h </w:instrText>
+              <w:instrText xml:space="preserve"> PAGEREF _Toc168055756 \h </w:instrText>
             </w:r>
             <w:r>
               <w:rPr>
@@ -997,7 +997,7 @@
               <w:lang w:eastAsia="fr-FR"/>
             </w:rPr>
           </w:pPr>
-          <w:hyperlink w:anchor="_Toc167958823" w:history="1">
+          <w:hyperlink w:anchor="_Toc168055757" w:history="1">
             <w:r>
               <w:rPr>
                 <w:rStyle w:val="Lienhypertexte"/>
@@ -1025,7 +1025,7 @@
                 <w:noProof/>
                 <w:webHidden/>
               </w:rPr>
-              <w:instrText xml:space="preserve"> PAGEREF _Toc167958823 \h </w:instrText>
+              <w:instrText xml:space="preserve"> PAGEREF _Toc168055757 \h </w:instrText>
             </w:r>
             <w:r>
               <w:rPr>
@@ -1070,7 +1070,7 @@
               <w:lang w:eastAsia="fr-FR"/>
             </w:rPr>
           </w:pPr>
-          <w:hyperlink w:anchor="_Toc167958824" w:history="1">
+          <w:hyperlink w:anchor="_Toc168055758" w:history="1">
             <w:r>
               <w:rPr>
                 <w:rStyle w:val="Lienhypertexte"/>
@@ -1098,7 +1098,7 @@
                 <w:noProof/>
                 <w:webHidden/>
               </w:rPr>
-              <w:instrText xml:space="preserve"> PAGEREF _Toc167958824 \h </w:instrText>
+              <w:instrText xml:space="preserve"> PAGEREF _Toc168055758 \h </w:instrText>
             </w:r>
             <w:r>
               <w:rPr>
@@ -1143,7 +1143,7 @@
               <w:lang w:eastAsia="fr-FR"/>
             </w:rPr>
           </w:pPr>
-          <w:hyperlink w:anchor="_Toc167958825" w:history="1">
+          <w:hyperlink w:anchor="_Toc168055759" w:history="1">
             <w:r>
               <w:rPr>
                 <w:rStyle w:val="Lienhypertexte"/>
@@ -1171,7 +1171,7 @@
                 <w:noProof/>
                 <w:webHidden/>
               </w:rPr>
-              <w:instrText xml:space="preserve"> PAGEREF _Toc167958825 \h </w:instrText>
+              <w:instrText xml:space="preserve"> PAGEREF _Toc168055759 \h </w:instrText>
             </w:r>
             <w:r>
               <w:rPr>
@@ -1216,7 +1216,7 @@
               <w:lang w:eastAsia="fr-FR"/>
             </w:rPr>
           </w:pPr>
-          <w:hyperlink w:anchor="_Toc167958826" w:history="1">
+          <w:hyperlink w:anchor="_Toc168055760" w:history="1">
             <w:r>
               <w:rPr>
                 <w:rStyle w:val="Lienhypertexte"/>
@@ -1244,7 +1244,7 @@
                 <w:noProof/>
                 <w:webHidden/>
               </w:rPr>
-              <w:instrText xml:space="preserve"> PAGEREF _Toc167958826 \h </w:instrText>
+              <w:instrText xml:space="preserve"> PAGEREF _Toc168055760 \h </w:instrText>
             </w:r>
             <w:r>
               <w:rPr>
@@ -1289,7 +1289,7 @@
               <w:lang w:eastAsia="fr-FR"/>
             </w:rPr>
           </w:pPr>
-          <w:hyperlink w:anchor="_Toc167958827" w:history="1">
+          <w:hyperlink w:anchor="_Toc168055761" w:history="1">
             <w:r>
               <w:rPr>
                 <w:rStyle w:val="Lienhypertexte"/>
@@ -1317,7 +1317,7 @@
                 <w:noProof/>
                 <w:webHidden/>
               </w:rPr>
-              <w:instrText xml:space="preserve"> PAGEREF _Toc167958827 \h </w:instrText>
+              <w:instrText xml:space="preserve"> PAGEREF _Toc168055761 \h </w:instrText>
             </w:r>
             <w:r>
               <w:rPr>
@@ -1362,7 +1362,7 @@
               <w:lang w:eastAsia="fr-FR"/>
             </w:rPr>
           </w:pPr>
-          <w:hyperlink w:anchor="_Toc167958828" w:history="1">
+          <w:hyperlink w:anchor="_Toc168055762" w:history="1">
             <w:r>
               <w:rPr>
                 <w:rStyle w:val="Lienhypertexte"/>
@@ -1390,7 +1390,7 @@
                 <w:noProof/>
                 <w:webHidden/>
               </w:rPr>
-              <w:instrText xml:space="preserve"> PAGEREF _Toc167958828 \h </w:instrText>
+              <w:instrText xml:space="preserve"> PAGEREF _Toc168055762 \h </w:instrText>
             </w:r>
             <w:r>
               <w:rPr>
@@ -1435,7 +1435,7 @@
               <w:lang w:eastAsia="fr-FR"/>
             </w:rPr>
           </w:pPr>
-          <w:hyperlink w:anchor="_Toc167958829" w:history="1">
+          <w:hyperlink w:anchor="_Toc168055763" w:history="1">
             <w:r>
               <w:rPr>
                 <w:rStyle w:val="Lienhypertexte"/>
@@ -1463,7 +1463,7 @@
                 <w:noProof/>
                 <w:webHidden/>
               </w:rPr>
-              <w:instrText xml:space="preserve"> PAGEREF _Toc167958829 \h </w:instrText>
+              <w:instrText xml:space="preserve"> PAGEREF _Toc168055763 \h </w:instrText>
             </w:r>
             <w:r>
               <w:rPr>
@@ -1508,7 +1508,7 @@
               <w:lang w:eastAsia="fr-FR"/>
             </w:rPr>
           </w:pPr>
-          <w:hyperlink w:anchor="_Toc167958830" w:history="1">
+          <w:hyperlink w:anchor="_Toc168055764" w:history="1">
             <w:r>
               <w:rPr>
                 <w:rStyle w:val="Lienhypertexte"/>
@@ -1536,7 +1536,7 @@
                 <w:noProof/>
                 <w:webHidden/>
               </w:rPr>
-              <w:instrText xml:space="preserve"> PAGEREF _Toc167958830 \h </w:instrText>
+              <w:instrText xml:space="preserve"> PAGEREF _Toc168055764 \h </w:instrText>
             </w:r>
             <w:r>
               <w:rPr>
@@ -1581,7 +1581,7 @@
               <w:lang w:eastAsia="fr-FR"/>
             </w:rPr>
           </w:pPr>
-          <w:hyperlink w:anchor="_Toc167958831" w:history="1">
+          <w:hyperlink w:anchor="_Toc168055765" w:history="1">
             <w:r>
               <w:rPr>
                 <w:rStyle w:val="Lienhypertexte"/>
@@ -1609,7 +1609,7 @@
                 <w:noProof/>
                 <w:webHidden/>
               </w:rPr>
-              <w:instrText xml:space="preserve"> PAGEREF _Toc167958831 \h </w:instrText>
+              <w:instrText xml:space="preserve"> PAGEREF _Toc168055765 \h </w:instrText>
             </w:r>
             <w:r>
               <w:rPr>
@@ -1654,7 +1654,7 @@
               <w:lang w:eastAsia="fr-FR"/>
             </w:rPr>
           </w:pPr>
-          <w:hyperlink w:anchor="_Toc167958832" w:history="1">
+          <w:hyperlink w:anchor="_Toc168055766" w:history="1">
             <w:r>
               <w:rPr>
                 <w:rStyle w:val="Lienhypertexte"/>
@@ -1682,7 +1682,7 @@
                 <w:noProof/>
                 <w:webHidden/>
               </w:rPr>
-              <w:instrText xml:space="preserve"> PAGEREF _Toc167958832 \h </w:instrText>
+              <w:instrText xml:space="preserve"> PAGEREF _Toc168055766 \h </w:instrText>
             </w:r>
             <w:r>
               <w:rPr>
@@ -1749,7 +1749,7 @@
           <w:lang w:val="en-US"/>
         </w:rPr>
       </w:pPr>
-      <w:bookmarkStart w:id="1" w:name="_Toc167958816"/>
+      <w:bookmarkStart w:id="1" w:name="_Toc168055750"/>
       <w:r>
         <w:rPr>
           <w:lang w:val="en-US"/>
@@ -1835,7 +1835,7 @@
         </w:rPr>
         <w:br w:type="page"/>
       </w:r>
-      <w:bookmarkStart w:id="2" w:name="_Toc167958817"/>
+      <w:bookmarkStart w:id="2" w:name="_Toc168055751"/>
       <w:r>
         <w:rPr>
           <w:lang w:val="en-US"/>
@@ -1960,7 +1960,13 @@
         <w:rPr>
           <w:lang w:val="en-US"/>
         </w:rPr>
-        <w:t xml:space="preserve"> : </w:t>
+        <w:t xml:space="preserve"> </w:t>
+      </w:r>
+      <w:r>
+        <w:rPr>
+          <w:lang w:val="en-US"/>
+        </w:rPr>
+        <w:t xml:space="preserve">: </w:t>
       </w:r>
       <w:r>
         <w:rPr>
@@ -2204,32 +2210,16 @@
         <w:t xml:space="preserve">Figure </w:t>
       </w:r>
       <w:r>
-        <w:fldChar w:fldCharType="begin"/>
-      </w:r>
-      <w:r>
-        <w:rPr>
-          <w:lang w:val="en-US"/>
-        </w:rPr>
-        <w:instrText xml:space="preserve"> SEQ Figure \* ARABIC </w:instrText>
-      </w:r>
-      <w:r>
-        <w:fldChar w:fldCharType="separate"/>
-      </w:r>
-      <w:r>
-        <w:rPr>
-          <w:noProof/>
-          <w:lang w:val="en-US"/>
-        </w:rPr>
-        <w:t>1</w:t>
-      </w:r>
-      <w:r>
-        <w:fldChar w:fldCharType="end"/>
-      </w:r>
-      <w:r>
-        <w:rPr>
-          <w:lang w:val="en-US"/>
-        </w:rPr>
-        <w:t xml:space="preserve"> : </w:t>
+        <w:t>2</w:t>
+      </w:r>
+      <w:r>
+        <w:t xml:space="preserve"> </w:t>
+      </w:r>
+      <w:r>
+        <w:rPr>
+          <w:lang w:val="en-US"/>
+        </w:rPr>
+        <w:t xml:space="preserve">: </w:t>
       </w:r>
       <w:r>
         <w:rPr>
@@ -2655,6 +2645,9 @@
       <w:pPr>
         <w:keepNext/>
         <w:jc w:val="center"/>
+        <w:rPr>
+          <w:lang w:val="en-US"/>
+        </w:rPr>
       </w:pPr>
       <w:r>
         <w:rPr>
@@ -2992,28 +2985,13 @@
                               <w:jc w:val="center"/>
                             </w:pPr>
                             <w:r>
-                              <w:t xml:space="preserve">Figure </w:t>
+                              <w:t>Figure</w:t>
                             </w:r>
                             <w:r>
-                              <w:fldChar w:fldCharType="begin"/>
+                              <w:t xml:space="preserve"> 3</w:t>
                             </w:r>
                             <w:r>
-                              <w:instrText xml:space="preserve"> SEQ Figure \* ARABIC </w:instrText>
-                            </w:r>
-                            <w:r>
-                              <w:fldChar w:fldCharType="separate"/>
-                            </w:r>
-                            <w:r>
-                              <w:rPr>
-                                <w:noProof/>
-                              </w:rPr>
-                              <w:t>3</w:t>
-                            </w:r>
-                            <w:r>
-                              <w:fldChar w:fldCharType="end"/>
-                            </w:r>
-                            <w:r>
-                              <w:t xml:space="preserve"> : Convex function</w:t>
+                              <w:t>: Convex function</w:t>
                             </w:r>
                           </w:p>
                           <w:p>
@@ -3055,28 +3033,13 @@
                         <w:jc w:val="center"/>
                       </w:pPr>
                       <w:r>
-                        <w:t xml:space="preserve">Figure </w:t>
+                        <w:t>Figure</w:t>
                       </w:r>
                       <w:r>
-                        <w:fldChar w:fldCharType="begin"/>
+                        <w:t xml:space="preserve"> 3</w:t>
                       </w:r>
                       <w:r>
-                        <w:instrText xml:space="preserve"> SEQ Figure \* ARABIC </w:instrText>
-                      </w:r>
-                      <w:r>
-                        <w:fldChar w:fldCharType="separate"/>
-                      </w:r>
-                      <w:r>
-                        <w:rPr>
-                          <w:noProof/>
-                        </w:rPr>
-                        <w:t>3</w:t>
-                      </w:r>
-                      <w:r>
-                        <w:fldChar w:fldCharType="end"/>
-                      </w:r>
-                      <w:r>
-                        <w:t xml:space="preserve"> : Convex function</w:t>
+                        <w:t>: Convex function</w:t>
                       </w:r>
                     </w:p>
                     <w:p>
@@ -3168,7 +3131,7 @@
                               <w:rPr>
                                 <w:lang w:val="en-US"/>
                               </w:rPr>
-                              <w:t xml:space="preserve"> : Non-convex function</w:t>
+                              <w:t>: Non-convex function</w:t>
                             </w:r>
                           </w:p>
                         </w:txbxContent>
@@ -3220,7 +3183,7 @@
                         <w:rPr>
                           <w:lang w:val="en-US"/>
                         </w:rPr>
-                        <w:t xml:space="preserve"> : Non-convex function</w:t>
+                        <w:t>: Non-convex function</w:t>
                       </w:r>
                     </w:p>
                   </w:txbxContent>
@@ -3262,7 +3225,7 @@
           <w:lang w:val="en-US"/>
         </w:rPr>
       </w:pPr>
-      <w:bookmarkStart w:id="3" w:name="_Toc167958818"/>
+      <w:bookmarkStart w:id="3" w:name="_Toc168055752"/>
       <w:r>
         <w:rPr>
           <w:lang w:val="en-US"/>
@@ -3389,7 +3352,18 @@
           <w:szCs w:val="18"/>
           <w:lang w:val="en-US"/>
         </w:rPr>
-        <w:t>4</w:t>
+        <w:t>5</w:t>
+      </w:r>
+      <w:r>
+        <w:rPr>
+          <w:i/>
+          <w:iCs/>
+          <w:color w:val="0E2841" w:themeColor="text2"/>
+          <w:sz w:val="18"/>
+          <w:szCs w:val="18"/>
+          <w:lang w:val="en-US"/>
+        </w:rPr>
+        <w:t xml:space="preserve"> </w:t>
       </w:r>
       <w:r>
         <w:rPr>
@@ -3552,7 +3526,7 @@
           <w:lang w:val="en-US"/>
         </w:rPr>
       </w:pPr>
-      <w:bookmarkStart w:id="4" w:name="_Toc167958819"/>
+      <w:bookmarkStart w:id="4" w:name="_Toc168055753"/>
       <w:r>
         <w:rPr>
           <w:lang w:val="en-US"/>
@@ -3625,7 +3599,7 @@
           <w:lang w:val="en-US"/>
         </w:rPr>
       </w:pPr>
-      <w:bookmarkStart w:id="5" w:name="_Toc167958820"/>
+      <w:bookmarkStart w:id="5" w:name="_Toc168055754"/>
       <w:r>
         <w:rPr>
           <w:lang w:val="en-US"/>
@@ -3642,7 +3616,7 @@
           <w:lang w:val="en-US"/>
         </w:rPr>
       </w:pPr>
-      <w:bookmarkStart w:id="6" w:name="_Toc167958821"/>
+      <w:bookmarkStart w:id="6" w:name="_Toc168055755"/>
       <w:r>
         <w:rPr>
           <w:lang w:val="en-US"/>
@@ -5912,7 +5886,7 @@
           <w:lang w:val="en-US"/>
         </w:rPr>
       </w:pPr>
-      <w:bookmarkStart w:id="7" w:name="_Toc167958822"/>
+      <w:bookmarkStart w:id="7" w:name="_Toc168055756"/>
       <w:r>
         <w:rPr>
           <w:lang w:val="en-US"/>
@@ -5957,10 +5931,8 @@
     </w:p>
     <w:p>
       <w:pPr>
+        <w:keepNext/>
         <w:jc w:val="center"/>
-        <w:rPr>
-          <w:lang w:val="en-US"/>
-        </w:rPr>
       </w:pPr>
       <w:r>
         <w:rPr>
@@ -6006,6 +5978,24 @@
     </w:p>
     <w:p>
       <w:pPr>
+        <w:pStyle w:val="Lgende"/>
+        <w:jc w:val="center"/>
+      </w:pPr>
+      <w:r>
+        <w:t>Figure 6</w:t>
+      </w:r>
+      <w:r>
+        <w:t xml:space="preserve"> </w:t>
+      </w:r>
+      <w:r>
+        <w:t xml:space="preserve">: Confusion matrix, Multilayer </w:t>
+      </w:r>
+      <w:r>
+        <w:t>Perceptron</w:t>
+      </w:r>
+    </w:p>
+    <w:p>
+      <w:pPr>
         <w:rPr>
           <w:lang w:val="en-US"/>
         </w:rPr>
@@ -6068,10 +6058,8 @@
     </w:p>
     <w:p>
       <w:pPr>
+        <w:keepNext/>
         <w:jc w:val="center"/>
-        <w:rPr>
-          <w:lang w:val="en-US"/>
-        </w:rPr>
       </w:pPr>
       <w:r>
         <w:rPr>
@@ -6117,6 +6105,57 @@
     </w:p>
     <w:p>
       <w:pPr>
+        <w:pStyle w:val="Lgende"/>
+        <w:jc w:val="center"/>
+        <w:rPr>
+          <w:lang w:val="en-US"/>
+        </w:rPr>
+      </w:pPr>
+      <w:r>
+        <w:rPr>
+          <w:lang w:val="en-US"/>
+        </w:rPr>
+        <w:t>Figure</w:t>
+      </w:r>
+      <w:r>
+        <w:rPr>
+          <w:lang w:val="en-US"/>
+        </w:rPr>
+        <w:t xml:space="preserve"> 7</w:t>
+      </w:r>
+      <w:r>
+        <w:rPr>
+          <w:lang w:val="en-US"/>
+        </w:rPr>
+        <w:t xml:space="preserve"> </w:t>
+      </w:r>
+      <w:r>
+        <w:rPr>
+          <w:lang w:val="en-US"/>
+        </w:rPr>
+        <w:t>:</w:t>
+      </w:r>
+      <w:r>
+        <w:rPr>
+          <w:lang w:val="en-US"/>
+        </w:rPr>
+        <w:t xml:space="preserve"> </w:t>
+      </w:r>
+      <w:r>
+        <w:rPr>
+          <w:lang w:val="en-US"/>
+        </w:rPr>
+        <w:t>Accuracy and loss depending on epoch</w:t>
+      </w:r>
+      <w:r>
+        <w:rPr>
+          <w:lang w:val="en-US"/>
+        </w:rPr>
+        <w:t>, Multilayer Perceptron</w:t>
+      </w:r>
+    </w:p>
+    <w:p>
+      <w:pPr>
         <w:rPr>
           <w:lang w:val="en-US"/>
         </w:rPr>
@@ -6777,7 +6816,7 @@
           <w:lang w:val="en-US"/>
         </w:rPr>
       </w:pPr>
-      <w:bookmarkStart w:id="8" w:name="_Toc167958823"/>
+      <w:bookmarkStart w:id="8" w:name="_Toc168055757"/>
       <w:r>
         <w:rPr>
           <w:lang w:val="en-US"/>
@@ -6794,7 +6833,7 @@
           <w:lang w:val="en-US"/>
         </w:rPr>
       </w:pPr>
-      <w:bookmarkStart w:id="9" w:name="_Toc167958824"/>
+      <w:bookmarkStart w:id="9" w:name="_Toc168055758"/>
       <w:r>
         <w:rPr>
           <w:lang w:val="en-US"/>
@@ -9444,7 +9483,7 @@
           <w:lang w:val="en-US"/>
         </w:rPr>
       </w:pPr>
-      <w:bookmarkStart w:id="10" w:name="_Toc167958825"/>
+      <w:bookmarkStart w:id="10" w:name="_Toc168055759"/>
       <w:r>
         <w:rPr>
           <w:lang w:val="en-US"/>
@@ -9483,10 +9522,8 @@
     </w:p>
     <w:p>
       <w:pPr>
+        <w:keepNext/>
         <w:jc w:val="center"/>
-        <w:rPr>
-          <w:lang w:val="en-US"/>
-        </w:rPr>
       </w:pPr>
       <w:r>
         <w:rPr>
@@ -9532,6 +9569,30 @@
     </w:p>
     <w:p>
       <w:pPr>
+        <w:pStyle w:val="Lgende"/>
+        <w:jc w:val="center"/>
+      </w:pPr>
+      <w:r>
+        <w:t xml:space="preserve">Figure </w:t>
+      </w:r>
+      <w:r>
+        <w:t>8</w:t>
+      </w:r>
+      <w:r>
+        <w:t xml:space="preserve"> : Confusion matrix, </w:t>
+      </w:r>
+      <w:r>
+        <w:t xml:space="preserve">Convolutional </w:t>
+      </w:r>
+      <w:r>
+        <w:t>N</w:t>
+      </w:r>
+      <w:r>
+        <w:t>eural Network</w:t>
+      </w:r>
+    </w:p>
+    <w:p>
+      <w:pPr>
         <w:rPr>
           <w:lang w:val="en-US"/>
         </w:rPr>
@@ -9570,10 +9631,8 @@
     </w:p>
     <w:p>
       <w:pPr>
+        <w:keepNext/>
         <w:jc w:val="center"/>
-        <w:rPr>
-          <w:lang w:val="en-US"/>
-        </w:rPr>
       </w:pPr>
       <w:r>
         <w:rPr>
@@ -9619,6 +9678,81 @@
     </w:p>
     <w:p>
       <w:pPr>
+        <w:pStyle w:val="Lgende"/>
+        <w:jc w:val="center"/>
+        <w:rPr>
+          <w:lang w:val="en-US"/>
+        </w:rPr>
+      </w:pPr>
+      <w:r>
+        <w:rPr>
+          <w:lang w:val="en-US"/>
+        </w:rPr>
+        <w:t>Figure</w:t>
+      </w:r>
+      <w:r>
+        <w:rPr>
+          <w:lang w:val="en-US"/>
+        </w:rPr>
+        <w:t xml:space="preserve"> </w:t>
+      </w:r>
+      <w:r>
+        <w:rPr>
+          <w:lang w:val="en-US"/>
+        </w:rPr>
+        <w:t>9</w:t>
+      </w:r>
+      <w:r>
+        <w:rPr>
+          <w:lang w:val="en-US"/>
+        </w:rPr>
+        <w:t> :</w:t>
+      </w:r>
+      <w:r>
+        <w:rPr>
+          <w:lang w:val="en-US"/>
+        </w:rPr>
+        <w:t xml:space="preserve"> </w:t>
+      </w:r>
+      <w:r>
+        <w:rPr>
+          <w:lang w:val="en-US"/>
+        </w:rPr>
+        <w:t>A</w:t>
+      </w:r>
+      <w:r>
+        <w:rPr>
+          <w:lang w:val="en-US"/>
+        </w:rPr>
+        <w:t>ccuracy and loss</w:t>
+      </w:r>
+      <w:r>
+        <w:rPr>
+          <w:lang w:val="en-US"/>
+        </w:rPr>
+        <w:t xml:space="preserve"> depending on epoch</w:t>
+      </w:r>
+      <w:r>
+        <w:rPr>
+          <w:lang w:val="en-US"/>
+        </w:rPr>
+        <w:t xml:space="preserve">, </w:t>
+      </w:r>
+      <w:r>
+        <w:rPr>
+          <w:lang w:val="en-US"/>
+        </w:rPr>
+        <w:t>C</w:t>
+      </w:r>
+      <w:r>
+        <w:rPr>
+          <w:lang w:val="en-US"/>
+        </w:rPr>
+        <w:t>onvolutional Neural Network</w:t>
+      </w:r>
+    </w:p>
+    <w:p>
+      <w:pPr>
         <w:rPr>
           <w:lang w:val="en-US"/>
         </w:rPr>
@@ -10368,7 +10502,7 @@
           <w:lang w:val="en-US"/>
         </w:rPr>
       </w:pPr>
-      <w:bookmarkStart w:id="11" w:name="_Toc167958826"/>
+      <w:bookmarkStart w:id="11" w:name="_Toc168055760"/>
       <w:r>
         <w:rPr>
           <w:lang w:val="en-US"/>
@@ -10512,7 +10646,7 @@
           <w:lang w:val="en-US"/>
         </w:rPr>
       </w:pPr>
-      <w:bookmarkStart w:id="12" w:name="_Toc167958827"/>
+      <w:bookmarkStart w:id="12" w:name="_Toc168055761"/>
       <w:r>
         <w:rPr>
           <w:lang w:val="en-US"/>
@@ -10535,10 +10669,8 @@
     </w:p>
     <w:p>
       <w:pPr>
+        <w:keepNext/>
         <w:jc w:val="center"/>
-        <w:rPr>
-          <w:lang w:val="en-US"/>
-        </w:rPr>
       </w:pPr>
       <w:r>
         <w:rPr>
@@ -10584,6 +10716,67 @@
     </w:p>
     <w:p>
       <w:pPr>
+        <w:pStyle w:val="Lgende"/>
+        <w:jc w:val="center"/>
+        <w:rPr>
+          <w:lang w:val="en-US"/>
+        </w:rPr>
+      </w:pPr>
+      <w:r>
+        <w:rPr>
+          <w:lang w:val="en-US"/>
+        </w:rPr>
+        <w:t xml:space="preserve">Figure </w:t>
+      </w:r>
+      <w:r>
+        <w:fldChar w:fldCharType="begin"/>
+      </w:r>
+      <w:r>
+        <w:rPr>
+          <w:lang w:val="en-US"/>
+        </w:rPr>
+        <w:instrText xml:space="preserve"> SEQ Figure \* ARABIC </w:instrText>
+      </w:r>
+      <w:r>
+        <w:fldChar w:fldCharType="separate"/>
+      </w:r>
+      <w:r>
+        <w:rPr>
+          <w:noProof/>
+          <w:lang w:val="en-US"/>
+        </w:rPr>
+        <w:t>1</w:t>
+      </w:r>
+      <w:r>
+        <w:fldChar w:fldCharType="end"/>
+      </w:r>
+      <w:r>
+        <w:rPr>
+          <w:lang w:val="en-US"/>
+        </w:rPr>
+        <w:t>0 </w:t>
+      </w:r>
+      <w:r>
+        <w:rPr>
+          <w:lang w:val="en-US"/>
+        </w:rPr>
+        <w:t>:</w:t>
+      </w:r>
+      <w:r>
+        <w:rPr>
+          <w:lang w:val="en-US"/>
+        </w:rPr>
+        <w:t xml:space="preserve"> Accuracy and loss depending on training time, </w:t>
+      </w:r>
+      <w:r>
+        <w:rPr>
+          <w:lang w:val="en-US"/>
+        </w:rPr>
+        <w:t>Multilayer Perceptron</w:t>
+      </w:r>
+    </w:p>
+    <w:p>
+      <w:pPr>
         <w:rPr>
           <w:lang w:val="en-US"/>
         </w:rPr>
@@ -10736,7 +10929,7 @@
           <w:lang w:val="en-US"/>
         </w:rPr>
       </w:pPr>
-      <w:bookmarkStart w:id="13" w:name="_Toc167958828"/>
+      <w:bookmarkStart w:id="13" w:name="_Toc168055762"/>
       <w:r>
         <w:rPr>
           <w:lang w:val="en-US"/>
@@ -10748,10 +10941,8 @@
     </w:p>
     <w:p>
       <w:pPr>
+        <w:keepNext/>
         <w:jc w:val="center"/>
-        <w:rPr>
-          <w:lang w:val="en-US"/>
-        </w:rPr>
       </w:pPr>
       <w:r>
         <w:rPr>
@@ -10804,10 +10995,70 @@
     </w:p>
     <w:p>
       <w:pPr>
-        <w:rPr>
-          <w:lang w:val="en-US"/>
-        </w:rPr>
-      </w:pPr>
+        <w:pStyle w:val="Lgende"/>
+        <w:jc w:val="center"/>
+        <w:rPr>
+          <w:lang w:val="en-US"/>
+        </w:rPr>
+      </w:pPr>
+      <w:r>
+        <w:rPr>
+          <w:lang w:val="en-US"/>
+        </w:rPr>
+        <w:t xml:space="preserve">Figure </w:t>
+      </w:r>
+      <w:r>
+        <w:fldChar w:fldCharType="begin"/>
+      </w:r>
+      <w:r>
+        <w:rPr>
+          <w:lang w:val="en-US"/>
+        </w:rPr>
+        <w:instrText xml:space="preserve"> SEQ Figure \* ARABIC </w:instrText>
+      </w:r>
+      <w:r>
+        <w:fldChar w:fldCharType="separate"/>
+      </w:r>
+      <w:r>
+        <w:rPr>
+          <w:noProof/>
+          <w:lang w:val="en-US"/>
+        </w:rPr>
+        <w:t>2</w:t>
+      </w:r>
+      <w:r>
+        <w:fldChar w:fldCharType="end"/>
+      </w:r>
+      <w:r>
+        <w:rPr>
+          <w:lang w:val="en-US"/>
+        </w:rPr>
+        <w:t>1</w:t>
+      </w:r>
+      <w:r>
+        <w:rPr>
+          <w:lang w:val="en-US"/>
+        </w:rPr>
+        <w:t xml:space="preserve"> </w:t>
+      </w:r>
+      <w:r>
+        <w:rPr>
+          <w:lang w:val="en-US"/>
+        </w:rPr>
+        <w:t>:</w:t>
+      </w:r>
+      <w:r>
+        <w:rPr>
+          <w:lang w:val="en-US"/>
+        </w:rPr>
+        <w:t xml:space="preserve"> Accuracy and loss depending on training time, </w:t>
+      </w:r>
+      <w:r>
+        <w:rPr>
+          <w:lang w:val="en-US"/>
+        </w:rPr>
+        <w:t>Convolutional Neural Network</w:t>
+      </w:r>
     </w:p>
     <w:p>
       <w:pPr>
@@ -10933,7 +11184,7 @@
           <w:lang w:val="en-US"/>
         </w:rPr>
       </w:pPr>
-      <w:bookmarkStart w:id="14" w:name="_Toc167958829"/>
+      <w:bookmarkStart w:id="14" w:name="_Toc168055763"/>
       <w:r>
         <w:rPr>
           <w:lang w:val="en-US"/>
@@ -11110,7 +11361,7 @@
         </w:rPr>
         <w:br w:type="page"/>
       </w:r>
-      <w:bookmarkStart w:id="15" w:name="_Toc167958830"/>
+      <w:bookmarkStart w:id="15" w:name="_Toc168055764"/>
       <w:r>
         <w:rPr>
           <w:lang w:val="en-US"/>
@@ -11135,21 +11386,18 @@
     </w:p>
     <w:p>
       <w:pPr>
+        <w:keepNext/>
         <w:jc w:val="center"/>
-        <w:rPr>
-          <w:lang w:val="en-US"/>
-        </w:rPr>
-      </w:pPr>
-      <w:r>
-        <w:rPr>
-          <w:noProof/>
+      </w:pPr>
+      <w:r>
+        <w:rPr>
           <w:lang w:val="en-US"/>
         </w:rPr>
         <w:drawing>
-          <wp:inline distT="0" distB="0" distL="0" distR="0" wp14:anchorId="580B5462" wp14:editId="45B10AE5">
-            <wp:extent cx="3905504" cy="2124952"/>
-            <wp:effectExtent l="0" t="0" r="0" b="8890"/>
-            <wp:docPr id="1715423495" name="Image 1" descr="Une image contenant texte, capture d’écran, logiciel, Icône d’ordinateur&#10;&#10;Description générée automatiquement"/>
+          <wp:inline distT="0" distB="0" distL="0" distR="0" wp14:anchorId="33F2924B" wp14:editId="55F998C7">
+            <wp:extent cx="3019558" cy="1675765"/>
+            <wp:effectExtent l="0" t="0" r="9525" b="635"/>
+            <wp:docPr id="250854580" name="Image 1" descr="Une image contenant texte, capture d’écran, logiciel, Icône d’ordinateur&#10;&#10;Description générée automatiquement"/>
             <wp:cNvGraphicFramePr>
               <a:graphicFrameLocks xmlns:a="http://schemas.openxmlformats.org/drawingml/2006/main" noChangeAspect="1"/>
             </wp:cNvGraphicFramePr>
@@ -11157,23 +11405,30 @@
               <a:graphicData uri="http://schemas.openxmlformats.org/drawingml/2006/picture">
                 <pic:pic xmlns:pic="http://schemas.openxmlformats.org/drawingml/2006/picture">
                   <pic:nvPicPr>
-                    <pic:cNvPr id="1715423495" name="Image 1" descr="Une image contenant texte, capture d’écran, logiciel, Icône d’ordinateur&#10;&#10;Description générée automatiquement"/>
+                    <pic:cNvPr id="250854580" name="Image 1" descr="Une image contenant texte, capture d’écran, logiciel, Icône d’ordinateur&#10;&#10;Description générée automatiquement"/>
                     <pic:cNvPicPr/>
                   </pic:nvPicPr>
-                  <pic:blipFill>
+                  <pic:blipFill rotWithShape="1">
                     <a:blip r:embed="rId22"/>
-                    <a:stretch>
-                      <a:fillRect/>
-                    </a:stretch>
+                    <a:srcRect l="1338" t="1081" r="1515" b="46540"/>
+                    <a:stretch/>
                   </pic:blipFill>
-                  <pic:spPr>
+                  <pic:spPr bwMode="auto">
                     <a:xfrm>
                       <a:off x="0" y="0"/>
-                      <a:ext cx="3914198" cy="2129683"/>
+                      <a:ext cx="3042768" cy="1688646"/>
                     </a:xfrm>
                     <a:prstGeom prst="rect">
                       <a:avLst/>
                     </a:prstGeom>
+                    <a:ln>
+                      <a:noFill/>
+                    </a:ln>
+                    <a:extLst>
+                      <a:ext uri="{53640926-AAD7-44D8-BBD7-CCE9431645EC}">
+                        <a14:shadowObscured xmlns:a14="http://schemas.microsoft.com/office/drawing/2010/main"/>
+                      </a:ext>
+                    </a:extLst>
                   </pic:spPr>
                 </pic:pic>
               </a:graphicData>
@@ -11184,6 +11439,27 @@
     </w:p>
     <w:p>
       <w:pPr>
+        <w:pStyle w:val="Lgende"/>
+        <w:jc w:val="center"/>
+        <w:rPr>
+          <w:lang w:val="en-US"/>
+        </w:rPr>
+      </w:pPr>
+      <w:r>
+        <w:rPr>
+          <w:lang w:val="en-US"/>
+        </w:rPr>
+        <w:t xml:space="preserve">Figure 12 : Selecting the model on </w:t>
+      </w:r>
+      <w:r>
+        <w:rPr>
+          <w:lang w:val="en-US"/>
+        </w:rPr>
+        <w:t>the UI</w:t>
+      </w:r>
+    </w:p>
+    <w:p>
+      <w:pPr>
         <w:rPr>
           <w:lang w:val="en-US"/>
         </w:rPr>
@@ -11197,21 +11473,18 @@
     </w:p>
     <w:p>
       <w:pPr>
+        <w:keepNext/>
         <w:jc w:val="center"/>
-        <w:rPr>
-          <w:lang w:val="en-US"/>
-        </w:rPr>
-      </w:pPr>
-      <w:r>
-        <w:rPr>
-          <w:noProof/>
+      </w:pPr>
+      <w:r>
+        <w:rPr>
           <w:lang w:val="en-US"/>
         </w:rPr>
         <w:drawing>
-          <wp:inline distT="0" distB="0" distL="0" distR="0" wp14:anchorId="33FBBE1F" wp14:editId="5BB97750">
-            <wp:extent cx="3887216" cy="2115002"/>
-            <wp:effectExtent l="0" t="0" r="0" b="0"/>
-            <wp:docPr id="1521113788" name="Image 1" descr="Une image contenant texte, capture d’écran, nombre, logiciel&#10;&#10;Description générée automatiquement"/>
+          <wp:inline distT="0" distB="0" distL="0" distR="0" wp14:anchorId="770E0860" wp14:editId="29FB9DF9">
+            <wp:extent cx="3023245" cy="3130839"/>
+            <wp:effectExtent l="0" t="0" r="5715" b="0"/>
+            <wp:docPr id="272522034" name="Image 1" descr="Une image contenant texte, capture d’écran, nombre, logiciel&#10;&#10;Description générée automatiquement"/>
             <wp:cNvGraphicFramePr>
               <a:graphicFrameLocks xmlns:a="http://schemas.openxmlformats.org/drawingml/2006/main" noChangeAspect="1"/>
             </wp:cNvGraphicFramePr>
@@ -11219,23 +11492,30 @@
               <a:graphicData uri="http://schemas.openxmlformats.org/drawingml/2006/picture">
                 <pic:pic xmlns:pic="http://schemas.openxmlformats.org/drawingml/2006/picture">
                   <pic:nvPicPr>
-                    <pic:cNvPr id="1521113788" name="Image 1" descr="Une image contenant texte, capture d’écran, nombre, logiciel&#10;&#10;Description générée automatiquement"/>
+                    <pic:cNvPr id="272522034" name="Image 1" descr="Une image contenant texte, capture d’écran, nombre, logiciel&#10;&#10;Description générée automatiquement"/>
                     <pic:cNvPicPr/>
                   </pic:nvPicPr>
-                  <pic:blipFill>
+                  <pic:blipFill rotWithShape="1">
                     <a:blip r:embed="rId23"/>
-                    <a:stretch>
-                      <a:fillRect/>
-                    </a:stretch>
+                    <a:srcRect l="1293" t="628" r="1247" b="1318"/>
+                    <a:stretch/>
                   </pic:blipFill>
-                  <pic:spPr>
+                  <pic:spPr bwMode="auto">
                     <a:xfrm>
                       <a:off x="0" y="0"/>
-                      <a:ext cx="3894547" cy="2118991"/>
+                      <a:ext cx="3035772" cy="3143812"/>
                     </a:xfrm>
                     <a:prstGeom prst="rect">
                       <a:avLst/>
                     </a:prstGeom>
+                    <a:ln>
+                      <a:noFill/>
+                    </a:ln>
+                    <a:extLst>
+                      <a:ext uri="{53640926-AAD7-44D8-BBD7-CCE9431645EC}">
+                        <a14:shadowObscured xmlns:a14="http://schemas.microsoft.com/office/drawing/2010/main"/>
+                      </a:ext>
+                    </a:extLst>
                   </pic:spPr>
                 </pic:pic>
               </a:graphicData>
@@ -11246,15 +11526,85 @@
     </w:p>
     <w:p>
       <w:pPr>
-        <w:rPr>
-          <w:lang w:val="en-US"/>
-        </w:rPr>
-      </w:pPr>
-      <w:r>
-        <w:rPr>
-          <w:lang w:val="en-US"/>
-        </w:rPr>
-        <w:t>The results are quite good. Of course, they don’t match the 99% accuracy from our previous benchmarks, since this metric was based on the MNIST dataset symbols, not the ones written by our hands. Still, the results are impressive.</w:t>
+        <w:pStyle w:val="Lgende"/>
+        <w:jc w:val="center"/>
+        <w:rPr>
+          <w:lang w:val="en-US"/>
+        </w:rPr>
+      </w:pPr>
+      <w:r>
+        <w:rPr>
+          <w:lang w:val="en-US"/>
+        </w:rPr>
+        <w:t>Figure 1</w:t>
+      </w:r>
+      <w:r>
+        <w:rPr>
+          <w:lang w:val="en-US"/>
+        </w:rPr>
+        <w:t xml:space="preserve">3 </w:t>
+      </w:r>
+      <w:r>
+        <w:rPr>
+          <w:lang w:val="en-US"/>
+        </w:rPr>
+        <w:t xml:space="preserve">: </w:t>
+      </w:r>
+      <w:r>
+        <w:rPr>
+          <w:lang w:val="en-US"/>
+        </w:rPr>
+        <w:t xml:space="preserve">Testing </w:t>
+      </w:r>
+      <w:r>
+        <w:rPr>
+          <w:lang w:val="en-US"/>
+        </w:rPr>
+        <w:t xml:space="preserve">the model on </w:t>
+      </w:r>
+      <w:r>
+        <w:rPr>
+          <w:lang w:val="en-US"/>
+        </w:rPr>
+        <w:t>the UI</w:t>
+      </w:r>
+    </w:p>
+    <w:p>
+      <w:pPr>
+        <w:rPr>
+          <w:lang w:val="en-US"/>
+        </w:rPr>
+      </w:pPr>
+      <w:r>
+        <w:rPr>
+          <w:lang w:val="en-US"/>
+        </w:rPr>
+        <w:t>The model makes predictions in real time, displaying its confidence for each digit. We owe thanks to Alexis Vapaille and Adrien Pelfresne for suggesting the idea of plotting individual confidences in real time.</w:t>
+      </w:r>
+    </w:p>
+    <w:p>
+      <w:pPr>
+        <w:rPr>
+          <w:lang w:val="en-US"/>
+        </w:rPr>
+      </w:pPr>
+      <w:r>
+        <w:rPr>
+          <w:lang w:val="en-US"/>
+        </w:rPr>
+        <w:t>The results are quite good. Of course, they don’t match the 99% accuracy from our previous benchmarks, since this metric was based on the MNIST dataset symbols, not the ones written by our hands. Still, the results are impressive</w:t>
+      </w:r>
+      <w:r>
+        <w:rPr>
+          <w:lang w:val="en-US"/>
+        </w:rPr>
+        <w:t>, especially on the convolutional model</w:t>
+      </w:r>
+      <w:r>
+        <w:rPr>
+          <w:lang w:val="en-US"/>
+        </w:rPr>
+        <w:t>.</w:t>
       </w:r>
     </w:p>
     <w:p>
@@ -11268,18 +11618,6 @@
           <w:lang w:val="en-US"/>
         </w:rPr>
       </w:pPr>
-    </w:p>
-    <w:p>
-      <w:pPr>
-        <w:jc w:val="left"/>
-        <w:rPr>
-          <w:rFonts w:asciiTheme="majorHAnsi" w:eastAsiaTheme="majorEastAsia" w:hAnsiTheme="majorHAnsi" w:cstheme="majorBidi"/>
-          <w:color w:val="0F4761" w:themeColor="accent1" w:themeShade="BF"/>
-          <w:sz w:val="40"/>
-          <w:szCs w:val="40"/>
-          <w:lang w:val="en-US"/>
-        </w:rPr>
-      </w:pPr>
       <w:r>
         <w:rPr>
           <w:lang w:val="en-US"/>
@@ -11294,7 +11632,7 @@
           <w:lang w:val="en-US"/>
         </w:rPr>
       </w:pPr>
-      <w:bookmarkStart w:id="16" w:name="_Toc167958831"/>
+      <w:bookmarkStart w:id="16" w:name="_Toc168055765"/>
       <w:r>
         <w:rPr>
           <w:lang w:val="en-US"/>
@@ -11431,7 +11769,7 @@
           <w:lang w:val="en-US"/>
         </w:rPr>
       </w:pPr>
-      <w:bookmarkStart w:id="17" w:name="_Toc167958832"/>
+      <w:bookmarkStart w:id="17" w:name="_Toc168055766"/>
       <w:r>
         <w:rPr>
           <w:lang w:val="en-US"/>
@@ -13761,6 +14099,18 @@
       <w:szCs w:val="24"/>
     </w:rPr>
   </w:style>
+  <w:style w:type="character" w:styleId="Lienhypertextesuivivisit">
+    <w:name w:val="FollowedHyperlink"/>
+    <w:basedOn w:val="Policepardfaut"/>
+    <w:uiPriority w:val="99"/>
+    <w:semiHidden/>
+    <w:unhideWhenUsed/>
+    <w:rsid w:val="009C741D"/>
+    <w:rPr>
+      <w:color w:val="96607D" w:themeColor="followedHyperlink"/>
+      <w:u w:val="single"/>
+    </w:rPr>
+  </w:style>
 </w:styles>
 </file>
 
@@ -14017,10 +14367,12 @@
     <w:rsid w:val="001059E9"/>
     <w:rsid w:val="001D1AE0"/>
     <w:rsid w:val="00485FD3"/>
+    <w:rsid w:val="0051140E"/>
     <w:rsid w:val="005B1D89"/>
     <w:rsid w:val="006D78B8"/>
     <w:rsid w:val="00710B20"/>
     <w:rsid w:val="00B968EF"/>
+    <w:rsid w:val="00DF6C82"/>
     <w:rsid w:val="00F82936"/>
   </w:rsids>
   <m:mathPr>

</xml_diff>